<commit_message>
Plan de pruebas y Excepciones personalizadas
</commit_message>
<xml_diff>
--- a/Documentación/Bitacoras/Bitácora-05-GRUPO-D.docx
+++ b/Documentación/Bitacoras/Bitácora-05-GRUPO-D.docx
@@ -191,8 +191,16 @@
         <w:rPr>
           <w:rFonts w:ascii="Times New Roman" w:hAnsi="Times New Roman" w:cs="Times New Roman"/>
         </w:rPr>
-        <w:t>po Arias Denisse Karolina</w:t>
-      </w:r>
+        <w:t xml:space="preserve">po Arias Denisse </w:t>
+      </w:r>
+      <w:proofErr w:type="spellStart"/>
+      <w:r>
+        <w:rPr>
+          <w:rFonts w:ascii="Times New Roman" w:hAnsi="Times New Roman" w:cs="Times New Roman"/>
+        </w:rPr>
+        <w:t>Karolina</w:t>
+      </w:r>
+      <w:proofErr w:type="spellEnd"/>
     </w:p>
     <w:p>
       <w:pPr>
@@ -241,11 +249,19 @@
           <w:rFonts w:ascii="Times New Roman" w:hAnsi="Times New Roman" w:cs="Times New Roman"/>
         </w:rPr>
       </w:pPr>
-      <w:r>
-        <w:rPr>
-          <w:rFonts w:ascii="Times New Roman" w:hAnsi="Times New Roman" w:cs="Times New Roman"/>
-        </w:rPr>
-        <w:t>Mehler Castro Natasha Victoria</w:t>
+      <w:proofErr w:type="spellStart"/>
+      <w:r>
+        <w:rPr>
+          <w:rFonts w:ascii="Times New Roman" w:hAnsi="Times New Roman" w:cs="Times New Roman"/>
+        </w:rPr>
+        <w:t>Mehler</w:t>
+      </w:r>
+      <w:proofErr w:type="spellEnd"/>
+      <w:r>
+        <w:rPr>
+          <w:rFonts w:ascii="Times New Roman" w:hAnsi="Times New Roman" w:cs="Times New Roman"/>
+        </w:rPr>
+        <w:t xml:space="preserve"> Castro Natasha Victoria</w:t>
       </w:r>
     </w:p>
     <w:p>
@@ -259,11 +275,33 @@
           <w:rFonts w:ascii="Times New Roman" w:hAnsi="Times New Roman" w:cs="Times New Roman"/>
         </w:rPr>
       </w:pPr>
-      <w:r>
-        <w:rPr>
-          <w:rFonts w:ascii="Times New Roman" w:hAnsi="Times New Roman" w:cs="Times New Roman"/>
-        </w:rPr>
-        <w:t>Monar Zambrano Nohelya Carolina</w:t>
+      <w:proofErr w:type="spellStart"/>
+      <w:r>
+        <w:rPr>
+          <w:rFonts w:ascii="Times New Roman" w:hAnsi="Times New Roman" w:cs="Times New Roman"/>
+        </w:rPr>
+        <w:t>Monar</w:t>
+      </w:r>
+      <w:proofErr w:type="spellEnd"/>
+      <w:r>
+        <w:rPr>
+          <w:rFonts w:ascii="Times New Roman" w:hAnsi="Times New Roman" w:cs="Times New Roman"/>
+        </w:rPr>
+        <w:t xml:space="preserve"> Zambrano </w:t>
+      </w:r>
+      <w:proofErr w:type="spellStart"/>
+      <w:r>
+        <w:rPr>
+          <w:rFonts w:ascii="Times New Roman" w:hAnsi="Times New Roman" w:cs="Times New Roman"/>
+        </w:rPr>
+        <w:t>Nohelya</w:t>
+      </w:r>
+      <w:proofErr w:type="spellEnd"/>
+      <w:r>
+        <w:rPr>
+          <w:rFonts w:ascii="Times New Roman" w:hAnsi="Times New Roman" w:cs="Times New Roman"/>
+        </w:rPr>
+        <w:t xml:space="preserve"> Carolina</w:t>
       </w:r>
     </w:p>
     <w:p>
@@ -369,6 +407,32 @@
     </w:p>
     <w:p>
       <w:pPr>
+        <w:pStyle w:val="Prrafodelista"/>
+        <w:numPr>
+          <w:ilvl w:val="0"/>
+          <w:numId w:val="2"/>
+        </w:numPr>
+        <w:rPr>
+          <w:rFonts w:ascii="Times New Roman" w:hAnsi="Times New Roman" w:cs="Times New Roman"/>
+        </w:rPr>
+      </w:pPr>
+      <w:r>
+        <w:rPr>
+          <w:rFonts w:ascii="Times New Roman" w:hAnsi="Times New Roman" w:cs="Times New Roman"/>
+        </w:rPr>
+        <w:t xml:space="preserve">Implementar el </w:t>
+      </w:r>
+      <w:proofErr w:type="spellStart"/>
+      <w:r>
+        <w:rPr>
+          <w:rFonts w:ascii="Times New Roman" w:hAnsi="Times New Roman" w:cs="Times New Roman"/>
+        </w:rPr>
+        <w:t>login</w:t>
+      </w:r>
+      <w:proofErr w:type="spellEnd"/>
+    </w:p>
+    <w:p>
+      <w:pPr>
         <w:rPr>
           <w:rFonts w:ascii="Times New Roman" w:hAnsi="Times New Roman" w:cs="Times New Roman"/>
         </w:rPr>
@@ -566,20 +630,46 @@
           <w:rFonts w:ascii="Times New Roman" w:hAnsi="Times New Roman" w:cs="Times New Roman"/>
         </w:rPr>
       </w:pPr>
-    </w:p>
-    <w:p>
-      <w:pPr>
-        <w:rPr>
-          <w:rFonts w:ascii="Times New Roman" w:hAnsi="Times New Roman" w:cs="Times New Roman"/>
-        </w:rPr>
-      </w:pPr>
-    </w:p>
-    <w:p>
-      <w:pPr>
-        <w:rPr>
-          <w:rFonts w:ascii="Times New Roman" w:hAnsi="Times New Roman" w:cs="Times New Roman"/>
-        </w:rPr>
-      </w:pPr>
+      <w:proofErr w:type="spellStart"/>
+      <w:r>
+        <w:rPr>
+          <w:rFonts w:ascii="Times New Roman" w:hAnsi="Times New Roman" w:cs="Times New Roman"/>
+        </w:rPr>
+        <w:t>Login</w:t>
+      </w:r>
+      <w:proofErr w:type="spellEnd"/>
+    </w:p>
+    <w:p>
+      <w:pPr>
+        <w:pStyle w:val="Prrafodelista"/>
+        <w:numPr>
+          <w:ilvl w:val="0"/>
+          <w:numId w:val="3"/>
+        </w:numPr>
+        <w:rPr>
+          <w:rFonts w:ascii="Times New Roman" w:hAnsi="Times New Roman" w:cs="Times New Roman"/>
+        </w:rPr>
+      </w:pPr>
+      <w:r>
+        <w:rPr>
+          <w:rFonts w:ascii="Times New Roman" w:hAnsi="Times New Roman" w:cs="Times New Roman"/>
+        </w:rPr>
+        <w:t xml:space="preserve">Descripción: Implementamos un </w:t>
+      </w:r>
+      <w:proofErr w:type="spellStart"/>
+      <w:r>
+        <w:rPr>
+          <w:rFonts w:ascii="Times New Roman" w:hAnsi="Times New Roman" w:cs="Times New Roman"/>
+        </w:rPr>
+        <w:t>login</w:t>
+      </w:r>
+      <w:proofErr w:type="spellEnd"/>
+      <w:r>
+        <w:rPr>
+          <w:rFonts w:ascii="Times New Roman" w:hAnsi="Times New Roman" w:cs="Times New Roman"/>
+        </w:rPr>
+        <w:t xml:space="preserve"> para que el usuario pueda iniciar sesión o crearse una cuenta</w:t>
+      </w:r>
     </w:p>
     <w:p>
       <w:pPr>
@@ -935,8 +1025,16 @@
               <w:rPr>
                 <w:rFonts w:ascii="Times New Roman" w:hAnsi="Times New Roman" w:cs="Times New Roman"/>
               </w:rPr>
-              <w:t>PWA.html, Manifest.json</w:t>
-            </w:r>
+              <w:t xml:space="preserve">PWA.html, </w:t>
+            </w:r>
+            <w:proofErr w:type="spellStart"/>
+            <w:r>
+              <w:rPr>
+                <w:rFonts w:ascii="Times New Roman" w:hAnsi="Times New Roman" w:cs="Times New Roman"/>
+              </w:rPr>
+              <w:t>Manifest.json</w:t>
+            </w:r>
+            <w:proofErr w:type="spellEnd"/>
           </w:p>
         </w:tc>
         <w:tc>
@@ -960,6 +1058,55 @@
                 <w:rFonts w:ascii="Times New Roman" w:hAnsi="Times New Roman" w:cs="Times New Roman"/>
               </w:rPr>
               <w:t>%</w:t>
+            </w:r>
+          </w:p>
+        </w:tc>
+      </w:tr>
+      <w:tr>
+        <w:trPr>
+          <w:trHeight w:val="881"/>
+        </w:trPr>
+        <w:tc>
+          <w:tcPr>
+            <w:tcW w:w="4247" w:type="dxa"/>
+          </w:tcPr>
+          <w:p>
+            <w:pPr>
+              <w:rPr>
+                <w:rFonts w:ascii="Times New Roman" w:hAnsi="Times New Roman" w:cs="Times New Roman"/>
+              </w:rPr>
+            </w:pPr>
+            <w:r>
+              <w:rPr>
+                <w:rFonts w:ascii="Times New Roman" w:hAnsi="Times New Roman" w:cs="Times New Roman"/>
+              </w:rPr>
+              <w:t xml:space="preserve">Módulo de </w:t>
+            </w:r>
+            <w:proofErr w:type="spellStart"/>
+            <w:r>
+              <w:rPr>
+                <w:rFonts w:ascii="Times New Roman" w:hAnsi="Times New Roman" w:cs="Times New Roman"/>
+              </w:rPr>
+              <w:t>login</w:t>
+            </w:r>
+            <w:proofErr w:type="spellEnd"/>
+          </w:p>
+        </w:tc>
+        <w:tc>
+          <w:tcPr>
+            <w:tcW w:w="4247" w:type="dxa"/>
+          </w:tcPr>
+          <w:p>
+            <w:pPr>
+              <w:rPr>
+                <w:rFonts w:ascii="Times New Roman" w:hAnsi="Times New Roman" w:cs="Times New Roman"/>
+              </w:rPr>
+            </w:pPr>
+            <w:r>
+              <w:rPr>
+                <w:rFonts w:ascii="Times New Roman" w:hAnsi="Times New Roman" w:cs="Times New Roman"/>
+              </w:rPr>
+              <w:t>60%</w:t>
             </w:r>
           </w:p>
         </w:tc>
@@ -1017,7 +1164,7 @@
                     </pic:cNvPicPr>
                   </pic:nvPicPr>
                   <pic:blipFill>
-                    <a:blip r:embed="rId5">
+                    <a:blip r:embed="rId6">
                       <a:extLst>
                         <a:ext uri="{28A0092B-C50C-407E-A947-70E740481C1C}">
                           <a14:useLocalDpi xmlns:a14="http://schemas.microsoft.com/office/drawing/2010/main" val="0"/>
@@ -1096,7 +1243,7 @@
                     <pic:cNvPicPr/>
                   </pic:nvPicPr>
                   <pic:blipFill>
-                    <a:blip r:embed="rId6" cstate="print">
+                    <a:blip r:embed="rId7" cstate="print">
                       <a:extLst>
                         <a:ext uri="{28A0092B-C50C-407E-A947-70E740481C1C}">
                           <a14:useLocalDpi xmlns:a14="http://schemas.microsoft.com/office/drawing/2010/main" val="0"/>
@@ -1144,7 +1291,7 @@
   <w:abstractNum w:abstractNumId="0" w15:restartNumberingAfterBreak="0">
     <w:nsid w:val="1EA024A7"/>
     <w:multiLevelType w:val="hybridMultilevel"/>
-    <w:tmpl w:val="D78490E8"/>
+    <w:tmpl w:val="81447EB2"/>
     <w:lvl w:ilvl="0" w:tplc="300A0001">
       <w:start w:val="1"/>
       <w:numFmt w:val="bullet"/>
@@ -2724,4 +2871,16 @@
     </a:ext>
   </a:extLst>
 </a:theme>
+</file>
+
+<file path=customXml/item1.xml><?xml version="1.0" encoding="utf-8"?>
+<b:Sources xmlns:b="http://schemas.openxmlformats.org/officeDocument/2006/bibliography" xmlns="http://schemas.openxmlformats.org/officeDocument/2006/bibliography" SelectedStyle="\APASixthEditionOfficeOnline.xsl" StyleName="APA" Version="6"/>
+</file>
+
+<file path=customXml/itemProps1.xml><?xml version="1.0" encoding="utf-8"?>
+<ds:datastoreItem xmlns:ds="http://schemas.openxmlformats.org/officeDocument/2006/customXml" ds:itemID="{37325008-363B-4673-B88B-536CED40C2A3}">
+  <ds:schemaRefs>
+    <ds:schemaRef ds:uri="http://schemas.openxmlformats.org/officeDocument/2006/bibliography"/>
+  </ds:schemaRefs>
+</ds:datastoreItem>
 </file>
</xml_diff>